<commit_message>
Documento de Abertura atualizado
</commit_message>
<xml_diff>
--- a/P1 - Documento de abertura do projeto - Mapa da CEUNSP.docx
+++ b/P1 - Documento de abertura do projeto - Mapa da CEUNSP.docx
@@ -1,6 +1,6 @@
 
 <file path=word/document.xml><?xml version="1.0" encoding="utf-8"?>
-<w:document xmlns:wpc="http://schemas.microsoft.com/office/word/2010/wordprocessingCanvas" xmlns:cx="http://schemas.microsoft.com/office/drawing/2014/chartex" xmlns:cx1="http://schemas.microsoft.com/office/drawing/2015/9/8/chartex" xmlns:cx2="http://schemas.microsoft.com/office/drawing/2015/10/21/chartex" xmlns:cx3="http://schemas.microsoft.com/office/drawing/2016/5/9/chartex" xmlns:cx4="http://schemas.microsoft.com/office/drawing/2016/5/10/chartex" xmlns:cx5="http://schemas.microsoft.com/office/drawing/2016/5/11/chartex" xmlns:cx6="http://schemas.microsoft.com/office/drawing/2016/5/12/chartex" xmlns:cx7="http://schemas.microsoft.com/office/drawing/2016/5/13/chartex" xmlns:cx8="http://schemas.microsoft.com/office/drawing/2016/5/14/chartex" xmlns:mc="http://schemas.openxmlformats.org/markup-compatibility/2006" xmlns:aink="http://schemas.microsoft.com/office/drawing/2016/ink" xmlns:am3d="http://schemas.microsoft.com/office/drawing/2017/model3d" xmlns:o="urn:schemas-microsoft-com:office:office" xmlns:oel="http://schemas.microsoft.com/office/2019/extlst" xmlns:r="http://schemas.openxmlformats.org/officeDocument/2006/relationships" xmlns:m="http://schemas.openxmlformats.org/officeDocument/2006/math" xmlns:v="urn:schemas-microsoft-com:vml" xmlns:wp14="http://schemas.microsoft.com/office/word/2010/wordprocessingDrawing" xmlns:wp="http://schemas.openxmlformats.org/drawingml/2006/wordprocessingDrawing" xmlns:w10="urn:schemas-microsoft-com:office:word" xmlns:w="http://schemas.openxmlformats.org/wordprocessingml/2006/main" xmlns:w14="http://schemas.microsoft.com/office/word/2010/wordml" xmlns:w15="http://schemas.microsoft.com/office/word/2012/wordml" xmlns:w16cex="http://schemas.microsoft.com/office/word/2018/wordml/cex" xmlns:w16cid="http://schemas.microsoft.com/office/word/2016/wordml/cid" xmlns:w16="http://schemas.microsoft.com/office/word/2018/wordml" xmlns:w16du="http://schemas.microsoft.com/office/word/2023/wordml/word16du" xmlns:w16sdtdh="http://schemas.microsoft.com/office/word/2020/wordml/sdtdatahash" xmlns:w16se="http://schemas.microsoft.com/office/word/2015/wordml/symex" xmlns:wpg="http://schemas.microsoft.com/office/word/2010/wordprocessingGroup" xmlns:wpi="http://schemas.microsoft.com/office/word/2010/wordprocessingInk" xmlns:wne="http://schemas.microsoft.com/office/word/2006/wordml" xmlns:wps="http://schemas.microsoft.com/office/word/2010/wordprocessingShape" mc:Ignorable="w14 w15 w16se w16cid w16 w16cex w16sdtdh w16du wp14">
+<w:document xmlns:wpc="http://schemas.microsoft.com/office/word/2010/wordprocessingCanvas" xmlns:cx="http://schemas.microsoft.com/office/drawing/2014/chartex" xmlns:cx1="http://schemas.microsoft.com/office/drawing/2015/9/8/chartex" xmlns:cx2="http://schemas.microsoft.com/office/drawing/2015/10/21/chartex" xmlns:cx3="http://schemas.microsoft.com/office/drawing/2016/5/9/chartex" xmlns:cx4="http://schemas.microsoft.com/office/drawing/2016/5/10/chartex" xmlns:cx5="http://schemas.microsoft.com/office/drawing/2016/5/11/chartex" xmlns:cx6="http://schemas.microsoft.com/office/drawing/2016/5/12/chartex" xmlns:cx7="http://schemas.microsoft.com/office/drawing/2016/5/13/chartex" xmlns:cx8="http://schemas.microsoft.com/office/drawing/2016/5/14/chartex" xmlns:mc="http://schemas.openxmlformats.org/markup-compatibility/2006" xmlns:aink="http://schemas.microsoft.com/office/drawing/2016/ink" xmlns:am3d="http://schemas.microsoft.com/office/drawing/2017/model3d" xmlns:o="urn:schemas-microsoft-com:office:office" xmlns:r="http://schemas.openxmlformats.org/officeDocument/2006/relationships" xmlns:m="http://schemas.openxmlformats.org/officeDocument/2006/math" xmlns:v="urn:schemas-microsoft-com:vml" xmlns:wp14="http://schemas.microsoft.com/office/word/2010/wordprocessingDrawing" xmlns:wp="http://schemas.openxmlformats.org/drawingml/2006/wordprocessingDrawing" xmlns:w10="urn:schemas-microsoft-com:office:word" xmlns:w="http://schemas.openxmlformats.org/wordprocessingml/2006/main" xmlns:w14="http://schemas.microsoft.com/office/word/2010/wordml" xmlns:w15="http://schemas.microsoft.com/office/word/2012/wordml" xmlns:w16cex="http://schemas.microsoft.com/office/word/2018/wordml/cex" xmlns:w16cid="http://schemas.microsoft.com/office/word/2016/wordml/cid" xmlns:w16="http://schemas.microsoft.com/office/word/2018/wordml" xmlns:w16sdtdh="http://schemas.microsoft.com/office/word/2020/wordml/sdtdatahash" xmlns:w16se="http://schemas.microsoft.com/office/word/2015/wordml/symex" xmlns:wpg="http://schemas.microsoft.com/office/word/2010/wordprocessingGroup" xmlns:wpi="http://schemas.microsoft.com/office/word/2010/wordprocessingInk" xmlns:wne="http://schemas.microsoft.com/office/word/2006/wordml" xmlns:wps="http://schemas.microsoft.com/office/word/2010/wordprocessingShape" mc:Ignorable="w14 w15 w16se w16cid w16 w16cex w16sdtdh wp14">
   <w:body>
     <w:p>
       <w:pPr>
@@ -894,42 +894,6 @@
           <w:rFonts w:ascii="Calibri" w:hAnsi="Calibri" w:cs="Calibri"/>
         </w:rPr>
         <w:t>Possibilidade de definir e exibir rotas entre diferentes pontos do campus.</w:t>
-      </w:r>
-    </w:p>
-    <w:p>
-      <w:pPr>
-        <w:pStyle w:val="PargrafodaLista"/>
-        <w:numPr>
-          <w:ilvl w:val="0"/>
-          <w:numId w:val="22"/>
-        </w:numPr>
-        <w:rPr>
-          <w:rFonts w:ascii="Calibri" w:hAnsi="Calibri" w:cs="Calibri"/>
-          <w:b/>
-          <w:bCs/>
-        </w:rPr>
-      </w:pPr>
-      <w:r>
-        <w:rPr>
-          <w:rFonts w:ascii="Calibri" w:hAnsi="Calibri" w:cs="Calibri"/>
-          <w:b/>
-          <w:bCs/>
-        </w:rPr>
-        <w:t>Exibição de Localização GPS</w:t>
-      </w:r>
-      <w:r>
-        <w:rPr>
-          <w:rFonts w:ascii="Calibri" w:hAnsi="Calibri" w:cs="Calibri"/>
-          <w:b/>
-          <w:bCs/>
-        </w:rPr>
-        <w:t xml:space="preserve">: </w:t>
-      </w:r>
-      <w:r>
-        <w:rPr>
-          <w:rFonts w:ascii="Calibri" w:hAnsi="Calibri" w:cs="Calibri"/>
-        </w:rPr>
-        <w:t>Mostrar a posição atual do usuário no mapa, utilizando dados de localização.</w:t>
       </w:r>
     </w:p>
     <w:p>
@@ -1239,7 +1203,7 @@
 </file>
 
 <file path=word/numbering.xml><?xml version="1.0" encoding="utf-8"?>
-<w:numbering xmlns:wpc="http://schemas.microsoft.com/office/word/2010/wordprocessingCanvas" xmlns:cx="http://schemas.microsoft.com/office/drawing/2014/chartex" xmlns:cx1="http://schemas.microsoft.com/office/drawing/2015/9/8/chartex" xmlns:cx2="http://schemas.microsoft.com/office/drawing/2015/10/21/chartex" xmlns:cx3="http://schemas.microsoft.com/office/drawing/2016/5/9/chartex" xmlns:cx4="http://schemas.microsoft.com/office/drawing/2016/5/10/chartex" xmlns:cx5="http://schemas.microsoft.com/office/drawing/2016/5/11/chartex" xmlns:cx6="http://schemas.microsoft.com/office/drawing/2016/5/12/chartex" xmlns:cx7="http://schemas.microsoft.com/office/drawing/2016/5/13/chartex" xmlns:cx8="http://schemas.microsoft.com/office/drawing/2016/5/14/chartex" xmlns:mc="http://schemas.openxmlformats.org/markup-compatibility/2006" xmlns:aink="http://schemas.microsoft.com/office/drawing/2016/ink" xmlns:am3d="http://schemas.microsoft.com/office/drawing/2017/model3d" xmlns:o="urn:schemas-microsoft-com:office:office" xmlns:oel="http://schemas.microsoft.com/office/2019/extlst" xmlns:r="http://schemas.openxmlformats.org/officeDocument/2006/relationships" xmlns:m="http://schemas.openxmlformats.org/officeDocument/2006/math" xmlns:v="urn:schemas-microsoft-com:vml" xmlns:wp14="http://schemas.microsoft.com/office/word/2010/wordprocessingDrawing" xmlns:wp="http://schemas.openxmlformats.org/drawingml/2006/wordprocessingDrawing" xmlns:w10="urn:schemas-microsoft-com:office:word" xmlns:w="http://schemas.openxmlformats.org/wordprocessingml/2006/main" xmlns:w14="http://schemas.microsoft.com/office/word/2010/wordml" xmlns:w15="http://schemas.microsoft.com/office/word/2012/wordml" xmlns:w16cex="http://schemas.microsoft.com/office/word/2018/wordml/cex" xmlns:w16cid="http://schemas.microsoft.com/office/word/2016/wordml/cid" xmlns:w16="http://schemas.microsoft.com/office/word/2018/wordml" xmlns:w16du="http://schemas.microsoft.com/office/word/2023/wordml/word16du" xmlns:w16sdtdh="http://schemas.microsoft.com/office/word/2020/wordml/sdtdatahash" xmlns:w16se="http://schemas.microsoft.com/office/word/2015/wordml/symex" xmlns:wpg="http://schemas.microsoft.com/office/word/2010/wordprocessingGroup" xmlns:wpi="http://schemas.microsoft.com/office/word/2010/wordprocessingInk" xmlns:wne="http://schemas.microsoft.com/office/word/2006/wordml" xmlns:wps="http://schemas.microsoft.com/office/word/2010/wordprocessingShape" mc:Ignorable="w14 w15 w16se w16cid w16 w16cex w16sdtdh w16du wp14">
+<w:numbering xmlns:wpc="http://schemas.microsoft.com/office/word/2010/wordprocessingCanvas" xmlns:cx="http://schemas.microsoft.com/office/drawing/2014/chartex" xmlns:cx1="http://schemas.microsoft.com/office/drawing/2015/9/8/chartex" xmlns:cx2="http://schemas.microsoft.com/office/drawing/2015/10/21/chartex" xmlns:cx3="http://schemas.microsoft.com/office/drawing/2016/5/9/chartex" xmlns:cx4="http://schemas.microsoft.com/office/drawing/2016/5/10/chartex" xmlns:cx5="http://schemas.microsoft.com/office/drawing/2016/5/11/chartex" xmlns:cx6="http://schemas.microsoft.com/office/drawing/2016/5/12/chartex" xmlns:cx7="http://schemas.microsoft.com/office/drawing/2016/5/13/chartex" xmlns:cx8="http://schemas.microsoft.com/office/drawing/2016/5/14/chartex" xmlns:mc="http://schemas.openxmlformats.org/markup-compatibility/2006" xmlns:aink="http://schemas.microsoft.com/office/drawing/2016/ink" xmlns:am3d="http://schemas.microsoft.com/office/drawing/2017/model3d" xmlns:o="urn:schemas-microsoft-com:office:office" xmlns:r="http://schemas.openxmlformats.org/officeDocument/2006/relationships" xmlns:m="http://schemas.openxmlformats.org/officeDocument/2006/math" xmlns:v="urn:schemas-microsoft-com:vml" xmlns:wp14="http://schemas.microsoft.com/office/word/2010/wordprocessingDrawing" xmlns:wp="http://schemas.openxmlformats.org/drawingml/2006/wordprocessingDrawing" xmlns:w10="urn:schemas-microsoft-com:office:word" xmlns:w="http://schemas.openxmlformats.org/wordprocessingml/2006/main" xmlns:w14="http://schemas.microsoft.com/office/word/2010/wordml" xmlns:w15="http://schemas.microsoft.com/office/word/2012/wordml" xmlns:w16cex="http://schemas.microsoft.com/office/word/2018/wordml/cex" xmlns:w16cid="http://schemas.microsoft.com/office/word/2016/wordml/cid" xmlns:w16="http://schemas.microsoft.com/office/word/2018/wordml" xmlns:w16sdtdh="http://schemas.microsoft.com/office/word/2020/wordml/sdtdatahash" xmlns:w16se="http://schemas.microsoft.com/office/word/2015/wordml/symex" xmlns:wpg="http://schemas.microsoft.com/office/word/2010/wordprocessingGroup" xmlns:wpi="http://schemas.microsoft.com/office/word/2010/wordprocessingInk" xmlns:wne="http://schemas.microsoft.com/office/word/2006/wordml" xmlns:wps="http://schemas.microsoft.com/office/word/2010/wordprocessingShape" mc:Ignorable="w14 w15 w16se w16cid w16 w16cex w16sdtdh wp14">
   <w:abstractNum w:abstractNumId="0" w15:restartNumberingAfterBreak="0">
     <w:nsid w:val="039B1110"/>
     <w:multiLevelType w:val="hybridMultilevel"/>
@@ -3714,77 +3678,77 @@
       </w:rPr>
     </w:lvl>
   </w:abstractNum>
-  <w:num w:numId="1" w16cid:durableId="957492073">
+  <w:num w:numId="1">
     <w:abstractNumId w:val="18"/>
   </w:num>
-  <w:num w:numId="2" w16cid:durableId="1643072212">
+  <w:num w:numId="2">
     <w:abstractNumId w:val="14"/>
   </w:num>
-  <w:num w:numId="3" w16cid:durableId="1648123588">
+  <w:num w:numId="3">
     <w:abstractNumId w:val="17"/>
   </w:num>
-  <w:num w:numId="4" w16cid:durableId="1134105953">
+  <w:num w:numId="4">
     <w:abstractNumId w:val="21"/>
   </w:num>
-  <w:num w:numId="5" w16cid:durableId="1392339897">
+  <w:num w:numId="5">
     <w:abstractNumId w:val="9"/>
   </w:num>
-  <w:num w:numId="6" w16cid:durableId="417139129">
+  <w:num w:numId="6">
     <w:abstractNumId w:val="12"/>
   </w:num>
-  <w:num w:numId="7" w16cid:durableId="1709598932">
+  <w:num w:numId="7">
     <w:abstractNumId w:val="15"/>
   </w:num>
-  <w:num w:numId="8" w16cid:durableId="1760565106">
+  <w:num w:numId="8">
     <w:abstractNumId w:val="5"/>
   </w:num>
-  <w:num w:numId="9" w16cid:durableId="1006251995">
+  <w:num w:numId="9">
     <w:abstractNumId w:val="10"/>
   </w:num>
-  <w:num w:numId="10" w16cid:durableId="182940442">
+  <w:num w:numId="10">
     <w:abstractNumId w:val="7"/>
   </w:num>
-  <w:num w:numId="11" w16cid:durableId="1381241920">
+  <w:num w:numId="11">
     <w:abstractNumId w:val="20"/>
   </w:num>
-  <w:num w:numId="12" w16cid:durableId="2044404115">
+  <w:num w:numId="12">
     <w:abstractNumId w:val="2"/>
   </w:num>
-  <w:num w:numId="13" w16cid:durableId="355883551">
+  <w:num w:numId="13">
     <w:abstractNumId w:val="8"/>
   </w:num>
-  <w:num w:numId="14" w16cid:durableId="940069169">
+  <w:num w:numId="14">
     <w:abstractNumId w:val="13"/>
   </w:num>
-  <w:num w:numId="15" w16cid:durableId="1314720379">
+  <w:num w:numId="15">
     <w:abstractNumId w:val="1"/>
   </w:num>
-  <w:num w:numId="16" w16cid:durableId="1222785128">
+  <w:num w:numId="16">
     <w:abstractNumId w:val="0"/>
   </w:num>
-  <w:num w:numId="17" w16cid:durableId="1719039823">
+  <w:num w:numId="17">
     <w:abstractNumId w:val="19"/>
   </w:num>
-  <w:num w:numId="18" w16cid:durableId="1290941772">
+  <w:num w:numId="18">
     <w:abstractNumId w:val="6"/>
   </w:num>
-  <w:num w:numId="19" w16cid:durableId="208684940">
+  <w:num w:numId="19">
     <w:abstractNumId w:val="11"/>
   </w:num>
-  <w:num w:numId="20" w16cid:durableId="711809671">
+  <w:num w:numId="20">
     <w:abstractNumId w:val="4"/>
   </w:num>
-  <w:num w:numId="21" w16cid:durableId="1250575651">
+  <w:num w:numId="21">
     <w:abstractNumId w:val="16"/>
   </w:num>
-  <w:num w:numId="22" w16cid:durableId="659501824">
+  <w:num w:numId="22">
     <w:abstractNumId w:val="3"/>
   </w:num>
 </w:numbering>
 </file>
 
 <file path=word/styles.xml><?xml version="1.0" encoding="utf-8"?>
-<w:styles xmlns:mc="http://schemas.openxmlformats.org/markup-compatibility/2006" xmlns:r="http://schemas.openxmlformats.org/officeDocument/2006/relationships" xmlns:w="http://schemas.openxmlformats.org/wordprocessingml/2006/main" xmlns:w14="http://schemas.microsoft.com/office/word/2010/wordml" xmlns:w15="http://schemas.microsoft.com/office/word/2012/wordml" xmlns:w16cex="http://schemas.microsoft.com/office/word/2018/wordml/cex" xmlns:w16cid="http://schemas.microsoft.com/office/word/2016/wordml/cid" xmlns:w16="http://schemas.microsoft.com/office/word/2018/wordml" xmlns:w16du="http://schemas.microsoft.com/office/word/2023/wordml/word16du" xmlns:w16sdtdh="http://schemas.microsoft.com/office/word/2020/wordml/sdtdatahash" xmlns:w16se="http://schemas.microsoft.com/office/word/2015/wordml/symex" mc:Ignorable="w14 w15 w16se w16cid w16 w16cex w16sdtdh w16du">
+<w:styles xmlns:mc="http://schemas.openxmlformats.org/markup-compatibility/2006" xmlns:r="http://schemas.openxmlformats.org/officeDocument/2006/relationships" xmlns:w="http://schemas.openxmlformats.org/wordprocessingml/2006/main" xmlns:w14="http://schemas.microsoft.com/office/word/2010/wordml" xmlns:w15="http://schemas.microsoft.com/office/word/2012/wordml" xmlns:w16cex="http://schemas.microsoft.com/office/word/2018/wordml/cex" xmlns:w16cid="http://schemas.microsoft.com/office/word/2016/wordml/cid" xmlns:w16="http://schemas.microsoft.com/office/word/2018/wordml" xmlns:w16sdtdh="http://schemas.microsoft.com/office/word/2020/wordml/sdtdatahash" xmlns:w16se="http://schemas.microsoft.com/office/word/2015/wordml/symex" mc:Ignorable="w14 w15 w16se w16cid w16 w16cex w16sdtdh">
   <w:docDefaults>
     <w:rPrDefault>
       <w:rPr>

</xml_diff>